<commit_message>
Add page numbers to docx template
Signed-off-by: Liang Zhang <psychelzh@outlook.com>
</commit_message>
<xml_diff>
--- a/config/styles.docx
+++ b/config/styles.docx
@@ -9,6 +9,8 @@
           <w:lang w:eastAsia="zh-CN"/>
         </w:rPr>
       </w:pPr>
+      <w:bookmarkStart w:id="0" w:name="_GoBack"/>
+      <w:bookmarkEnd w:id="0"/>
       <w:r>
         <w:rPr>
           <w:lang w:eastAsia="zh-CN"/>
@@ -445,8 +447,8 @@
           <w:lang w:eastAsia="zh-CN"/>
         </w:rPr>
       </w:pPr>
-      <w:bookmarkStart w:id="0" w:name="section"/>
-      <w:bookmarkStart w:id="1" w:name="_Toc12875915"/>
+      <w:bookmarkStart w:id="1" w:name="section"/>
+      <w:bookmarkStart w:id="2" w:name="_Toc12875915"/>
       <w:r>
         <w:rPr>
           <w:lang w:eastAsia="zh-CN"/>
@@ -454,8 +456,8 @@
         <w:lastRenderedPageBreak/>
         <w:t>一级标题</w:t>
       </w:r>
-      <w:bookmarkEnd w:id="0"/>
       <w:bookmarkEnd w:id="1"/>
+      <w:bookmarkEnd w:id="2"/>
     </w:p>
     <w:p>
       <w:pPr>
@@ -472,16 +474,16 @@
           <w:lang w:eastAsia="zh-CN"/>
         </w:rPr>
       </w:pPr>
-      <w:bookmarkStart w:id="2" w:name="section-1"/>
-      <w:bookmarkStart w:id="3" w:name="_Toc12875916"/>
+      <w:bookmarkStart w:id="3" w:name="section-1"/>
+      <w:bookmarkStart w:id="4" w:name="_Toc12875916"/>
       <w:r>
         <w:rPr>
           <w:lang w:eastAsia="zh-CN"/>
         </w:rPr>
         <w:t>二级标题</w:t>
       </w:r>
-      <w:bookmarkEnd w:id="2"/>
       <w:bookmarkEnd w:id="3"/>
+      <w:bookmarkEnd w:id="4"/>
     </w:p>
     <w:p>
       <w:pPr>
@@ -490,16 +492,16 @@
           <w:lang w:eastAsia="zh-CN"/>
         </w:rPr>
       </w:pPr>
-      <w:bookmarkStart w:id="4" w:name="section-2"/>
-      <w:bookmarkStart w:id="5" w:name="_Toc12875917"/>
+      <w:bookmarkStart w:id="5" w:name="section-2"/>
+      <w:bookmarkStart w:id="6" w:name="_Toc12875917"/>
       <w:r>
         <w:rPr>
           <w:lang w:eastAsia="zh-CN"/>
         </w:rPr>
         <w:t>三级标题</w:t>
       </w:r>
-      <w:bookmarkEnd w:id="4"/>
       <w:bookmarkEnd w:id="5"/>
+      <w:bookmarkEnd w:id="6"/>
     </w:p>
     <w:p>
       <w:pPr>
@@ -860,18 +862,13 @@
       <w:pPr>
         <w:pStyle w:val="2-"/>
       </w:pPr>
-      <w:bookmarkStart w:id="6" w:name="section-3"/>
-      <w:bookmarkStart w:id="7" w:name="_Toc12875918"/>
+      <w:bookmarkStart w:id="7" w:name="section-3"/>
+      <w:bookmarkStart w:id="8" w:name="_Toc12875918"/>
       <w:r>
-        <w:t>带编号的二级</w:t>
+        <w:t>带编号的二级标题</w:t>
       </w:r>
-      <w:bookmarkStart w:id="8" w:name="_GoBack"/>
+      <w:bookmarkEnd w:id="7"/>
       <w:bookmarkEnd w:id="8"/>
-      <w:r>
-        <w:t>标题</w:t>
-      </w:r>
-      <w:bookmarkEnd w:id="6"/>
-      <w:bookmarkEnd w:id="7"/>
     </w:p>
     <w:p>
       <w:pPr>
@@ -879,6 +876,7 @@
       </w:pPr>
       <w:bookmarkStart w:id="9" w:name="section-4"/>
       <w:r>
+        <w:lastRenderedPageBreak/>
         <w:t>带编号的二级标题</w:t>
       </w:r>
       <w:r>
@@ -903,7 +901,6 @@
         <w:rPr>
           <w:noProof/>
         </w:rPr>
-        <w:lastRenderedPageBreak/>
         <w:drawing>
           <wp:inline distT="0" distB="0" distL="0" distR="0" wp14:anchorId="03B00844" wp14:editId="03B00845">
             <wp:extent cx="4620126" cy="3696101"/>
@@ -969,6 +966,7 @@
         <w:rPr>
           <w:noProof/>
         </w:rPr>
+        <w:lastRenderedPageBreak/>
         <w:drawing>
           <wp:inline distT="0" distB="0" distL="0" distR="0" wp14:anchorId="03B00846" wp14:editId="03B00847">
             <wp:extent cx="4620126" cy="3696101"/>
@@ -1027,8 +1025,10 @@
       </w:r>
     </w:p>
     <w:sectPr>
+      <w:footerReference w:type="default" r:id="rId9"/>
       <w:pgSz w:w="12240" w:h="15840"/>
       <w:pgMar w:top="1440" w:right="1800" w:bottom="1440" w:left="1800" w:header="720" w:footer="720" w:gutter="0"/>
+      <w:pgNumType w:fmt="numberInDash"/>
       <w:cols w:space="720"/>
     </w:sectPr>
   </w:body>
@@ -1058,6 +1058,52 @@
     </w:p>
   </w:endnote>
 </w:endnotes>
+</file>
+
+<file path=word/footer1.xml><?xml version="1.0" encoding="utf-8"?>
+<w:ftr xmlns:wpc="http://schemas.microsoft.com/office/word/2010/wordprocessingCanvas" xmlns:cx="http://schemas.microsoft.com/office/drawing/2014/chartex" xmlns:cx1="http://schemas.microsoft.com/office/drawing/2015/9/8/chartex" xmlns:cx2="http://schemas.microsoft.com/office/drawing/2015/10/21/chartex" xmlns:cx3="http://schemas.microsoft.com/office/drawing/2016/5/9/chartex" xmlns:cx4="http://schemas.microsoft.com/office/drawing/2016/5/10/chartex" xmlns:cx5="http://schemas.microsoft.com/office/drawing/2016/5/11/chartex" xmlns:cx6="http://schemas.microsoft.com/office/drawing/2016/5/12/chartex" xmlns:cx7="http://schemas.microsoft.com/office/drawing/2016/5/13/chartex" xmlns:cx8="http://schemas.microsoft.com/office/drawing/2016/5/14/chartex" xmlns:mc="http://schemas.openxmlformats.org/markup-compatibility/2006" xmlns:aink="http://schemas.microsoft.com/office/drawing/2016/ink" xmlns:am3d="http://schemas.microsoft.com/office/drawing/2017/model3d" xmlns:o="urn:schemas-microsoft-com:office:office" xmlns:r="http://schemas.openxmlformats.org/officeDocument/2006/relationships" xmlns:m="http://schemas.openxmlformats.org/officeDocument/2006/math" xmlns:v="urn:schemas-microsoft-com:vml" xmlns:wp14="http://schemas.microsoft.com/office/word/2010/wordprocessingDrawing" xmlns:wp="http://schemas.openxmlformats.org/drawingml/2006/wordprocessingDrawing" xmlns:w10="urn:schemas-microsoft-com:office:word" xmlns:w="http://schemas.openxmlformats.org/wordprocessingml/2006/main" xmlns:w14="http://schemas.microsoft.com/office/word/2010/wordml" xmlns:w15="http://schemas.microsoft.com/office/word/2012/wordml" xmlns:w16cid="http://schemas.microsoft.com/office/word/2016/wordml/cid" xmlns:w16se="http://schemas.microsoft.com/office/word/2015/wordml/symex" xmlns:wpg="http://schemas.microsoft.com/office/word/2010/wordprocessingGroup" xmlns:wpi="http://schemas.microsoft.com/office/word/2010/wordprocessingInk" xmlns:wne="http://schemas.microsoft.com/office/word/2006/wordml" xmlns:wps="http://schemas.microsoft.com/office/word/2010/wordprocessingShape" mc:Ignorable="w14 w15 w16se w16cid wp14">
+  <w:sdt>
+    <w:sdtPr>
+      <w:id w:val="1020588296"/>
+      <w:docPartObj>
+        <w:docPartGallery w:val="Page Numbers (Bottom of Page)"/>
+        <w:docPartUnique/>
+      </w:docPartObj>
+    </w:sdtPr>
+    <w:sdtEndPr/>
+    <w:sdtContent>
+      <w:p>
+        <w:pPr>
+          <w:pStyle w:val="af5"/>
+          <w:jc w:val="center"/>
+        </w:pPr>
+        <w:r>
+          <w:fldChar w:fldCharType="begin"/>
+        </w:r>
+        <w:r>
+          <w:instrText>PAGE   \* MERGEFORMAT</w:instrText>
+        </w:r>
+        <w:r>
+          <w:fldChar w:fldCharType="separate"/>
+        </w:r>
+        <w:r>
+          <w:rPr>
+            <w:lang w:val="zh-CN" w:eastAsia="zh-CN"/>
+          </w:rPr>
+          <w:t>2</w:t>
+        </w:r>
+        <w:r>
+          <w:fldChar w:fldCharType="end"/>
+        </w:r>
+      </w:p>
+    </w:sdtContent>
+  </w:sdt>
+  <w:p>
+    <w:pPr>
+      <w:pStyle w:val="af5"/>
+    </w:pPr>
+  </w:p>
+</w:ftr>
 </file>
 
 <file path=word/footnotes.xml><?xml version="1.0" encoding="utf-8"?>
@@ -3282,7 +3328,7 @@
     <w:lsdException w:name="footnote text" w:semiHidden="1" w:uiPriority="9" w:unhideWhenUsed="1" w:qFormat="1"/>
     <w:lsdException w:name="annotation text" w:semiHidden="1" w:unhideWhenUsed="1"/>
     <w:lsdException w:name="header" w:semiHidden="1" w:unhideWhenUsed="1"/>
-    <w:lsdException w:name="footer" w:semiHidden="1" w:unhideWhenUsed="1"/>
+    <w:lsdException w:name="footer" w:semiHidden="1" w:uiPriority="99" w:unhideWhenUsed="1"/>
     <w:lsdException w:name="index heading" w:semiHidden="1" w:unhideWhenUsed="1"/>
     <w:lsdException w:name="caption" w:semiHidden="1" w:unhideWhenUsed="1"/>
     <w:lsdException w:name="table of figures" w:semiHidden="1" w:unhideWhenUsed="1"/>
@@ -3349,6 +3395,7 @@
     <w:lsdException w:name="HTML Sample" w:semiHidden="1" w:unhideWhenUsed="1"/>
     <w:lsdException w:name="HTML Typewriter" w:semiHidden="1" w:unhideWhenUsed="1"/>
     <w:lsdException w:name="HTML Variable" w:semiHidden="1" w:unhideWhenUsed="1"/>
+    <w:lsdException w:name="Normal Table" w:semiHidden="1" w:unhideWhenUsed="1"/>
     <w:lsdException w:name="annotation subject" w:semiHidden="1" w:unhideWhenUsed="1"/>
     <w:lsdException w:name="No List" w:semiHidden="1" w:uiPriority="99" w:unhideWhenUsed="1"/>
     <w:lsdException w:name="Outline List 1" w:semiHidden="1" w:unhideWhenUsed="1"/>
@@ -3395,7 +3442,9 @@
     <w:lsdException w:name="Table Subtle 2" w:semiHidden="1" w:unhideWhenUsed="1"/>
     <w:lsdException w:name="Table Web 1" w:semiHidden="1" w:unhideWhenUsed="1"/>
     <w:lsdException w:name="Table Web 2" w:semiHidden="1" w:unhideWhenUsed="1"/>
+    <w:lsdException w:name="Table Web 3" w:semiHidden="1" w:unhideWhenUsed="1"/>
     <w:lsdException w:name="Balloon Text" w:semiHidden="1" w:unhideWhenUsed="1"/>
+    <w:lsdException w:name="Table Theme" w:semiHidden="1" w:unhideWhenUsed="1"/>
     <w:lsdException w:name="Placeholder Text" w:semiHidden="1"/>
     <w:lsdException w:name="Light Shading"/>
     <w:lsdException w:name="Light List"/>
@@ -3416,6 +3465,7 @@
     <w:lsdException w:name="Light Grid Accent 1"/>
     <w:lsdException w:name="Medium Shading 1 Accent 1"/>
     <w:lsdException w:name="Medium Shading 2 Accent 1"/>
+    <w:lsdException w:name="Medium List 1 Accent 1"/>
     <w:lsdException w:name="Revision" w:semiHidden="1"/>
     <w:lsdException w:name="Medium List 2 Accent 1"/>
     <w:lsdException w:name="Medium Grid 1 Accent 1"/>
@@ -3494,6 +3544,7 @@
     <w:lsdException w:name="Dark List Accent 6"/>
     <w:lsdException w:name="Colorful Shading Accent 6"/>
     <w:lsdException w:name="Colorful List Accent 6"/>
+    <w:lsdException w:name="Colorful Grid Accent 6"/>
     <w:lsdException w:name="Bibliography" w:semiHidden="1" w:unhideWhenUsed="1" w:qFormat="1"/>
     <w:lsdException w:name="TOC Heading" w:semiHidden="1" w:uiPriority="39" w:unhideWhenUsed="1" w:qFormat="1"/>
     <w:lsdException w:name="Grid Table 4" w:uiPriority="49"/>
@@ -4527,6 +4578,7 @@
     <w:name w:val="footer"/>
     <w:basedOn w:val="a"/>
     <w:link w:val="af6"/>
+    <w:uiPriority w:val="99"/>
     <w:unhideWhenUsed/>
     <w:rsid w:val="00E37869"/>
     <w:pPr>
@@ -4545,6 +4597,7 @@
     <w:name w:val="页脚 字符"/>
     <w:basedOn w:val="a1"/>
     <w:link w:val="af5"/>
+    <w:uiPriority w:val="99"/>
     <w:rsid w:val="00E37869"/>
     <w:rPr>
       <w:sz w:val="18"/>

</xml_diff>